<commit_message>
revising basic machine learning libraries
</commit_message>
<xml_diff>
--- a/Machine learning scope.docx
+++ b/Machine learning scope.docx
@@ -49,12 +49,15 @@
           <w:ilvl w:val="0"/>
           <w:numId w:val="1"/>
         </w:numPr>
-      </w:pPr>
-      <w:r>
-        <w:t>Overfitting and Underfitting</w:t>
-      </w:r>
-      <w:r>
-        <w:t xml:space="preserve"> and ways to mitigate these problems</w:t>
+        <w:rPr>
+          <w:color w:val="8DD873" w:themeColor="accent6" w:themeTint="99"/>
+        </w:rPr>
+      </w:pPr>
+      <w:r>
+        <w:rPr>
+          <w:color w:val="8DD873" w:themeColor="accent6" w:themeTint="99"/>
+        </w:rPr>
+        <w:t>Overfitting and Underfitting and ways to mitigate these problems</w:t>
       </w:r>
     </w:p>
     <w:p>
@@ -64,8 +67,14 @@
           <w:ilvl w:val="0"/>
           <w:numId w:val="1"/>
         </w:numPr>
-      </w:pPr>
-      <w:r>
+        <w:rPr>
+          <w:color w:val="8DD873" w:themeColor="accent6" w:themeTint="99"/>
+        </w:rPr>
+      </w:pPr>
+      <w:r>
+        <w:rPr>
+          <w:color w:val="8DD873" w:themeColor="accent6" w:themeTint="99"/>
+        </w:rPr>
         <w:t>Machine learning libraries</w:t>
       </w:r>
     </w:p>
@@ -76,11 +85,20 @@
           <w:ilvl w:val="0"/>
           <w:numId w:val="1"/>
         </w:numPr>
-      </w:pPr>
-      <w:r>
+        <w:rPr>
+          <w:color w:val="8DD873" w:themeColor="accent6" w:themeTint="99"/>
+        </w:rPr>
+      </w:pPr>
+      <w:r>
+        <w:rPr>
+          <w:color w:val="8DD873" w:themeColor="accent6" w:themeTint="99"/>
+        </w:rPr>
         <w:t>Correctness</w:t>
       </w:r>
       <w:r>
+        <w:rPr>
+          <w:color w:val="8DD873" w:themeColor="accent6" w:themeTint="99"/>
+        </w:rPr>
         <w:t xml:space="preserve"> 1.5 of study guide</w:t>
       </w:r>
     </w:p>
@@ -91,21 +109,38 @@
           <w:ilvl w:val="0"/>
           <w:numId w:val="1"/>
         </w:numPr>
-      </w:pPr>
-      <w:r>
-        <w:t xml:space="preserve">The Bias-Variance </w:t>
-      </w:r>
-      <w:proofErr w:type="spellStart"/>
-      <w:r>
-        <w:t>Tradeof</w:t>
-      </w:r>
-      <w:r>
+        <w:rPr>
+          <w:color w:val="8DD873" w:themeColor="accent6" w:themeTint="99"/>
+        </w:rPr>
+      </w:pPr>
+      <w:r>
+        <w:rPr>
+          <w:color w:val="8DD873" w:themeColor="accent6" w:themeTint="99"/>
+        </w:rPr>
+        <w:t>The Bias-Variance Trade</w:t>
+      </w:r>
+      <w:r>
+        <w:rPr>
+          <w:color w:val="8DD873" w:themeColor="accent6" w:themeTint="99"/>
+        </w:rPr>
+        <w:t>-</w:t>
+      </w:r>
+      <w:r>
+        <w:rPr>
+          <w:color w:val="8DD873" w:themeColor="accent6" w:themeTint="99"/>
+        </w:rPr>
+        <w:t>of</w:t>
+      </w:r>
+      <w:r>
+        <w:rPr>
+          <w:color w:val="8DD873" w:themeColor="accent6" w:themeTint="99"/>
+        </w:rPr>
         <w:t>f</w:t>
       </w:r>
-      <w:bookmarkStart w:id="0" w:name="_GoBack"/>
-      <w:bookmarkEnd w:id="0"/>
-      <w:proofErr w:type="spellEnd"/>
-      <w:r>
+      <w:r>
+        <w:rPr>
+          <w:color w:val="8DD873" w:themeColor="accent6" w:themeTint="99"/>
+        </w:rPr>
         <w:t xml:space="preserve"> 1.6 of study guide</w:t>
       </w:r>
     </w:p>
@@ -125,6 +160,8 @@
       <w:r>
         <w:t>Practical</w:t>
       </w:r>
+      <w:bookmarkStart w:id="0" w:name="_GoBack"/>
+      <w:bookmarkEnd w:id="0"/>
     </w:p>
     <w:p>
       <w:pPr>
@@ -179,11 +216,9 @@
       <w:r>
         <w:t xml:space="preserve"> (</w:t>
       </w:r>
-      <w:proofErr w:type="spellStart"/>
-      <w:r>
-        <w:t>e.g</w:t>
-      </w:r>
-      <w:proofErr w:type="spellEnd"/>
+      <w:r>
+        <w:t>e.g.</w:t>
+      </w:r>
       <w:r>
         <w:t xml:space="preserve"> </w:t>
       </w:r>
@@ -192,23 +227,14 @@
           <w:bCs/>
           <w:lang w:val="en-US"/>
         </w:rPr>
-        <w:t xml:space="preserve">load the houses data in a </w:t>
-      </w:r>
-      <w:proofErr w:type="spellStart"/>
+        <w:t>load the houses data in a dataF</w:t>
+      </w:r>
       <w:r>
         <w:rPr>
           <w:bCs/>
           <w:lang w:val="en-US"/>
         </w:rPr>
-        <w:t>dataframe</w:t>
-      </w:r>
-      <w:proofErr w:type="spellEnd"/>
-      <w:r>
-        <w:rPr>
-          <w:bCs/>
-          <w:lang w:val="en-US"/>
-        </w:rPr>
-        <w:t>,</w:t>
+        <w:t>rame,</w:t>
       </w:r>
       <w:r>
         <w:rPr>
@@ -223,14 +249,12 @@
         </w:rPr>
         <w:t>label-</w:t>
       </w:r>
-      <w:proofErr w:type="gramStart"/>
       <w:r>
         <w:rPr>
           <w:bCs/>
         </w:rPr>
-        <w:t>encoding ,</w:t>
-      </w:r>
-      <w:proofErr w:type="gramEnd"/>
+        <w:t>encoding,</w:t>
+      </w:r>
       <w:r>
         <w:rPr>
           <w:rFonts w:ascii="Aptos" w:hAnsi="Aptos"/>
@@ -250,14 +274,12 @@
         </w:rPr>
         <w:t xml:space="preserve">, </w:t>
       </w:r>
-      <w:proofErr w:type="spellStart"/>
       <w:r>
         <w:rPr>
           <w:bCs/>
         </w:rPr>
-        <w:t>etc</w:t>
-      </w:r>
-      <w:proofErr w:type="spellEnd"/>
+        <w:t>etc.</w:t>
+      </w:r>
       <w:r>
         <w:rPr>
           <w:bCs/>

</xml_diff>